<commit_message>
updated based on feedback from Paul
</commit_message>
<xml_diff>
--- a/advisor-meetings/Rob Viglione 20170915.docx
+++ b/advisor-meetings/Rob Viglione 20170915.docx
@@ -37,6 +37,15 @@
     <w:p/>
     <w:p>
       <w:r>
+        <w:t>Ho: Index spans dimensions of marketplace.</w:t>
+      </w:r>
+    </w:p>
+    <w:p>
+      <w:bookmarkStart w:id="0" w:name="_GoBack"/>
+      <w:bookmarkEnd w:id="0"/>
+    </w:p>
+    <w:p>
+      <w:r>
         <w:rPr>
           <w:highlight w:val="yellow"/>
         </w:rPr>
@@ -46,67 +55,13 @@
     <w:p/>
     <w:p>
       <w:r>
-        <w:t xml:space="preserve">Introduction:  </w:t>
-      </w:r>
-      <w:r>
-        <w:t xml:space="preserve">Institutions that </w:t>
-      </w:r>
-      <w:r>
-        <w:t>want to track and offer financial cryptocurrency products. The market needs a rational, p</w:t>
-      </w:r>
-      <w:r>
-        <w:t xml:space="preserve">erformance benchmark for </w:t>
-      </w:r>
-      <w:r>
-        <w:t xml:space="preserve">a </w:t>
-      </w:r>
-      <w:r>
-        <w:t xml:space="preserve">growing industry of funds. </w:t>
-      </w:r>
-      <w:r>
-        <w:t>There is an e</w:t>
-      </w:r>
-      <w:r>
-        <w:t xml:space="preserve">xplosion of money managers in </w:t>
-      </w:r>
-      <w:r>
-        <w:t xml:space="preserve">the financial </w:t>
-      </w:r>
-      <w:r>
-        <w:t>industry. It is more important than ever to have a benchmark</w:t>
-      </w:r>
-      <w:r>
-        <w:t xml:space="preserve"> for this emerging market</w:t>
-      </w:r>
-      <w:r>
-        <w:t>.</w:t>
-      </w:r>
-      <w:r>
-        <w:t xml:space="preserve"> </w:t>
-      </w:r>
-      <w:r>
-        <w:t>There is no current</w:t>
-      </w:r>
-      <w:r>
-        <w:t xml:space="preserve"> benchmark in this marketplace b</w:t>
-      </w:r>
-      <w:r>
-        <w:t xml:space="preserve">esides </w:t>
-      </w:r>
-      <w:r>
-        <w:t xml:space="preserve">market </w:t>
-      </w:r>
-      <w:r>
-        <w:t>capitalization.</w:t>
+        <w:t>Introduction:  Institutions that want to track and offer financial cryptocurrency products. The market needs a rational, performance benchmark for a growing industry of funds. There is an explosion of money managers in the financial industry. It is more important than ever to have a benchmark for this emerging market. There is no current benchmark in this marketplace besides market capitalization.</w:t>
       </w:r>
     </w:p>
     <w:p/>
     <w:p>
       <w:r>
-        <w:t xml:space="preserve">Approach: Create a variety of indices with membership criteria to apply to the cryptocurrency marketplace. The membership will be evaluated for </w:t>
-      </w:r>
-      <w:r>
-        <w:t>goodness that the index best spans the space of the marketplace.</w:t>
+        <w:t>Approach: Create a variety of indices with membership criteria to apply to the cryptocurrency marketplace. The membership will be evaluated for goodness that the index best spans the space of the marketplace.</w:t>
       </w:r>
       <w:r>
         <w:t xml:space="preserve"> </w:t>
@@ -178,13 +133,7 @@
     <w:p/>
     <w:p>
       <w:r>
-        <w:t xml:space="preserve">All currencies should be evaluated against filter criteria for membership. </w:t>
-      </w:r>
-      <w:r>
-        <w:t>Qualifications of index should be relative and not fixed.</w:t>
-      </w:r>
-      <w:r>
-        <w:t xml:space="preserve"> Additional criteria may need to be added.</w:t>
+        <w:t>All currencies should be evaluated against filter criteria for membership. Qualifications of index should be relative and not fixed. Additional criteria may need to be added.</w:t>
       </w:r>
       <w:r>
         <w:t xml:space="preserve"> How did the rules perform? </w:t>
@@ -246,7 +195,13 @@
     <w:p/>
     <w:p>
       <w:r>
-        <w:t>Skype Handles: brandondehill (Brandon Hill), paul.windhalm (Paul Windhalm), robviglione (Rob Viglione)</w:t>
+        <w:t>Skype Handles: brando</w:t>
+      </w:r>
+      <w:r>
+        <w:t>ndehill (Brandon Hill), paul.widhalm (Paul Wi</w:t>
+      </w:r>
+      <w:r>
+        <w:t>dhalm), robviglione (Rob Viglione)</w:t>
       </w:r>
     </w:p>
     <w:p/>
@@ -300,7 +255,13 @@
         </w:numPr>
       </w:pPr>
       <w:r>
-        <w:t>Add Rob to Slack channel and Github repo.</w:t>
+        <w:t>A</w:t>
+      </w:r>
+      <w:r>
+        <w:t>dd Rob to Slack channel and GitH</w:t>
+      </w:r>
+      <w:r>
+        <w:t>ub repo.</w:t>
       </w:r>
     </w:p>
     <w:p>
@@ -338,8 +299,6 @@
       <w:r>
         <w:t>Setup meeting Matteo next Tuesday. Provide revised paper for review/feedback.</w:t>
       </w:r>
-      <w:bookmarkStart w:id="0" w:name="_GoBack"/>
-      <w:bookmarkEnd w:id="0"/>
     </w:p>
     <w:sectPr>
       <w:footerReference w:type="even" r:id="rId8"/>

</xml_diff>

<commit_message>
added another highlight item
</commit_message>
<xml_diff>
--- a/advisor-meetings/Rob Viglione 20170915.docx
+++ b/advisor-meetings/Rob Viglione 20170915.docx
@@ -37,13 +37,21 @@
     <w:p/>
     <w:p>
       <w:r>
-        <w:t>Ho: Index spans dimensions of marketplace.</w:t>
-      </w:r>
-    </w:p>
-    <w:p>
+        <w:t xml:space="preserve">Ho: Index </w:t>
+      </w:r>
+      <w:r>
+        <w:t xml:space="preserve">spans dimensions of marketplace as determine by its membership rules. </w:t>
+      </w:r>
+      <w:r>
+        <w:rPr>
+          <w:highlight w:val="yellow"/>
+        </w:rPr>
+        <w:t>(We will need mentoring here to determine if a member should not belong. I don’t have intuition in this area yet.)</w:t>
+      </w:r>
       <w:bookmarkStart w:id="0" w:name="_GoBack"/>
       <w:bookmarkEnd w:id="0"/>
     </w:p>
+    <w:p/>
     <w:p>
       <w:r>
         <w:rPr>
@@ -148,6 +156,7 @@
     <w:p/>
     <w:p>
       <w:r>
+        <w:lastRenderedPageBreak/>
         <w:t>Special Sauce: The approach to include/exclude a cryptocurrency, and the task should not jump the index. See the S&amp;P 500 document.</w:t>
       </w:r>
     </w:p>

</xml_diff>